<commit_message>
update doc and setting
</commit_message>
<xml_diff>
--- a/doc/CFS_SDS.docx
+++ b/doc/CFS_SDS.docx
@@ -609,6 +609,12 @@
     </w:p>
     <w:sdt>
       <w:sdtPr>
+        <w:rPr>
+          <w:rFonts w:asciiTheme="minorHAnsi" w:eastAsiaTheme="minorHAnsi" w:hAnsiTheme="minorHAnsi" w:cstheme="minorBidi"/>
+          <w:color w:val="auto"/>
+          <w:sz w:val="22"/>
+          <w:szCs w:val="22"/>
+        </w:rPr>
         <w:id w:val="-470052220"/>
         <w:docPartObj>
           <w:docPartGallery w:val="Table of Contents"/>
@@ -617,13 +623,9 @@
       </w:sdtPr>
       <w:sdtEndPr>
         <w:rPr>
-          <w:rFonts w:asciiTheme="minorHAnsi" w:eastAsiaTheme="minorHAnsi" w:hAnsiTheme="minorHAnsi" w:cstheme="minorBidi"/>
           <w:b/>
           <w:bCs/>
           <w:noProof/>
-          <w:color w:val="auto"/>
-          <w:sz w:val="22"/>
-          <w:szCs w:val="22"/>
         </w:rPr>
       </w:sdtEndPr>
       <w:sdtContent>
@@ -656,7 +658,7 @@
           <w:r>
             <w:fldChar w:fldCharType="separate"/>
           </w:r>
-          <w:hyperlink w:anchor="_Toc67004949" w:history="1">
+          <w:hyperlink w:anchor="_Toc67063904" w:history="1">
             <w:r>
               <w:rPr>
                 <w:rStyle w:val="Hyperlink"/>
@@ -697,7 +699,7 @@
                 <w:noProof/>
                 <w:webHidden/>
               </w:rPr>
-              <w:instrText xml:space="preserve"> PAGEREF _Toc67004949 \h </w:instrText>
+              <w:instrText xml:space="preserve"> PAGEREF _Toc67063904 \h </w:instrText>
             </w:r>
             <w:r>
               <w:rPr>
@@ -735,10 +737,11 @@
               <w:tab w:val="right" w:leader="dot" w:pos="9350"/>
             </w:tabs>
             <w:rPr>
+              <w:rFonts w:eastAsiaTheme="minorEastAsia"/>
               <w:noProof/>
             </w:rPr>
           </w:pPr>
-          <w:hyperlink w:anchor="_Toc67004950" w:history="1">
+          <w:hyperlink w:anchor="_Toc67063905" w:history="1">
             <w:r>
               <w:rPr>
                 <w:rStyle w:val="Hyperlink"/>
@@ -765,7 +768,7 @@
                 <w:noProof/>
                 <w:webHidden/>
               </w:rPr>
-              <w:instrText xml:space="preserve"> PAGEREF _Toc67004950 \h </w:instrText>
+              <w:instrText xml:space="preserve"> PAGEREF _Toc67063905 \h </w:instrText>
             </w:r>
             <w:r>
               <w:rPr>
@@ -803,10 +806,11 @@
               <w:tab w:val="right" w:leader="dot" w:pos="9350"/>
             </w:tabs>
             <w:rPr>
+              <w:rFonts w:eastAsiaTheme="minorEastAsia"/>
               <w:noProof/>
             </w:rPr>
           </w:pPr>
-          <w:hyperlink w:anchor="_Toc67004951" w:history="1">
+          <w:hyperlink w:anchor="_Toc67063906" w:history="1">
             <w:r>
               <w:rPr>
                 <w:rStyle w:val="Hyperlink"/>
@@ -833,7 +837,7 @@
                 <w:noProof/>
                 <w:webHidden/>
               </w:rPr>
-              <w:instrText xml:space="preserve"> PAGEREF _Toc67004951 \h </w:instrText>
+              <w:instrText xml:space="preserve"> PAGEREF _Toc67063906 \h </w:instrText>
             </w:r>
             <w:r>
               <w:rPr>
@@ -871,10 +875,11 @@
               <w:tab w:val="right" w:leader="dot" w:pos="9350"/>
             </w:tabs>
             <w:rPr>
+              <w:rFonts w:eastAsiaTheme="minorEastAsia"/>
               <w:noProof/>
             </w:rPr>
           </w:pPr>
-          <w:hyperlink w:anchor="_Toc67004952" w:history="1">
+          <w:hyperlink w:anchor="_Toc67063907" w:history="1">
             <w:r>
               <w:rPr>
                 <w:rStyle w:val="Hyperlink"/>
@@ -901,7 +906,7 @@
                 <w:noProof/>
                 <w:webHidden/>
               </w:rPr>
-              <w:instrText xml:space="preserve"> PAGEREF _Toc67004952 \h </w:instrText>
+              <w:instrText xml:space="preserve"> PAGEREF _Toc67063907 \h </w:instrText>
             </w:r>
             <w:r>
               <w:rPr>
@@ -939,10 +944,11 @@
               <w:tab w:val="right" w:leader="dot" w:pos="9350"/>
             </w:tabs>
             <w:rPr>
+              <w:rFonts w:eastAsiaTheme="minorEastAsia"/>
               <w:noProof/>
             </w:rPr>
           </w:pPr>
-          <w:hyperlink w:anchor="_Toc67004953" w:history="1">
+          <w:hyperlink w:anchor="_Toc67063908" w:history="1">
             <w:r>
               <w:rPr>
                 <w:rStyle w:val="Hyperlink"/>
@@ -969,7 +975,7 @@
                 <w:noProof/>
                 <w:webHidden/>
               </w:rPr>
-              <w:instrText xml:space="preserve"> PAGEREF _Toc67004953 \h </w:instrText>
+              <w:instrText xml:space="preserve"> PAGEREF _Toc67063908 \h </w:instrText>
             </w:r>
             <w:r>
               <w:rPr>
@@ -1007,10 +1013,11 @@
               <w:tab w:val="right" w:leader="dot" w:pos="9350"/>
             </w:tabs>
             <w:rPr>
+              <w:rFonts w:eastAsiaTheme="minorEastAsia"/>
               <w:noProof/>
             </w:rPr>
           </w:pPr>
-          <w:hyperlink w:anchor="_Toc67004954" w:history="1">
+          <w:hyperlink w:anchor="_Toc67063909" w:history="1">
             <w:r>
               <w:rPr>
                 <w:rStyle w:val="Hyperlink"/>
@@ -1037,7 +1044,7 @@
                 <w:noProof/>
                 <w:webHidden/>
               </w:rPr>
-              <w:instrText xml:space="preserve"> PAGEREF _Toc67004954 \h </w:instrText>
+              <w:instrText xml:space="preserve"> PAGEREF _Toc67063909 \h </w:instrText>
             </w:r>
             <w:r>
               <w:rPr>
@@ -1080,7 +1087,7 @@
               <w:noProof/>
             </w:rPr>
           </w:pPr>
-          <w:hyperlink w:anchor="_Toc67004955" w:history="1">
+          <w:hyperlink w:anchor="_Toc67063910" w:history="1">
             <w:r>
               <w:rPr>
                 <w:rStyle w:val="Hyperlink"/>
@@ -1121,7 +1128,7 @@
                 <w:noProof/>
                 <w:webHidden/>
               </w:rPr>
-              <w:instrText xml:space="preserve"> PAGEREF _Toc67004955 \h </w:instrText>
+              <w:instrText xml:space="preserve"> PAGEREF _Toc67063910 \h </w:instrText>
             </w:r>
             <w:r>
               <w:rPr>
@@ -1142,6 +1149,465 @@
                 <w:webHidden/>
               </w:rPr>
               <w:t>5</w:t>
+            </w:r>
+            <w:r>
+              <w:rPr>
+                <w:noProof/>
+                <w:webHidden/>
+              </w:rPr>
+              <w:fldChar w:fldCharType="end"/>
+            </w:r>
+          </w:hyperlink>
+        </w:p>
+        <w:p>
+          <w:pPr>
+            <w:pStyle w:val="TOC2"/>
+            <w:tabs>
+              <w:tab w:val="right" w:leader="dot" w:pos="9350"/>
+            </w:tabs>
+            <w:rPr>
+              <w:rFonts w:eastAsiaTheme="minorEastAsia"/>
+              <w:noProof/>
+            </w:rPr>
+          </w:pPr>
+          <w:hyperlink w:anchor="_Toc67063911" w:history="1">
+            <w:r>
+              <w:rPr>
+                <w:rStyle w:val="Hyperlink"/>
+                <w:noProof/>
+              </w:rPr>
+              <w:t>Identity Service</w:t>
+            </w:r>
+            <w:r>
+              <w:rPr>
+                <w:noProof/>
+                <w:webHidden/>
+              </w:rPr>
+              <w:tab/>
+            </w:r>
+            <w:r>
+              <w:rPr>
+                <w:noProof/>
+                <w:webHidden/>
+              </w:rPr>
+              <w:fldChar w:fldCharType="begin"/>
+            </w:r>
+            <w:r>
+              <w:rPr>
+                <w:noProof/>
+                <w:webHidden/>
+              </w:rPr>
+              <w:instrText xml:space="preserve"> PAGEREF _Toc67063911 \h </w:instrText>
+            </w:r>
+            <w:r>
+              <w:rPr>
+                <w:noProof/>
+                <w:webHidden/>
+              </w:rPr>
+            </w:r>
+            <w:r>
+              <w:rPr>
+                <w:noProof/>
+                <w:webHidden/>
+              </w:rPr>
+              <w:fldChar w:fldCharType="separate"/>
+            </w:r>
+            <w:r>
+              <w:rPr>
+                <w:noProof/>
+                <w:webHidden/>
+              </w:rPr>
+              <w:t>5</w:t>
+            </w:r>
+            <w:r>
+              <w:rPr>
+                <w:noProof/>
+                <w:webHidden/>
+              </w:rPr>
+              <w:fldChar w:fldCharType="end"/>
+            </w:r>
+          </w:hyperlink>
+        </w:p>
+        <w:p>
+          <w:pPr>
+            <w:pStyle w:val="TOC2"/>
+            <w:tabs>
+              <w:tab w:val="right" w:leader="dot" w:pos="9350"/>
+            </w:tabs>
+            <w:rPr>
+              <w:rFonts w:eastAsiaTheme="minorEastAsia"/>
+              <w:noProof/>
+            </w:rPr>
+          </w:pPr>
+          <w:hyperlink w:anchor="_Toc67063912" w:history="1">
+            <w:r>
+              <w:rPr>
+                <w:rStyle w:val="Hyperlink"/>
+                <w:noProof/>
+              </w:rPr>
+              <w:t>API Service</w:t>
+            </w:r>
+            <w:r>
+              <w:rPr>
+                <w:noProof/>
+                <w:webHidden/>
+              </w:rPr>
+              <w:tab/>
+            </w:r>
+            <w:r>
+              <w:rPr>
+                <w:noProof/>
+                <w:webHidden/>
+              </w:rPr>
+              <w:fldChar w:fldCharType="begin"/>
+            </w:r>
+            <w:r>
+              <w:rPr>
+                <w:noProof/>
+                <w:webHidden/>
+              </w:rPr>
+              <w:instrText xml:space="preserve"> PAGEREF _Toc67063912 \h </w:instrText>
+            </w:r>
+            <w:r>
+              <w:rPr>
+                <w:noProof/>
+                <w:webHidden/>
+              </w:rPr>
+            </w:r>
+            <w:r>
+              <w:rPr>
+                <w:noProof/>
+                <w:webHidden/>
+              </w:rPr>
+              <w:fldChar w:fldCharType="separate"/>
+            </w:r>
+            <w:r>
+              <w:rPr>
+                <w:noProof/>
+                <w:webHidden/>
+              </w:rPr>
+              <w:t>5</w:t>
+            </w:r>
+            <w:r>
+              <w:rPr>
+                <w:noProof/>
+                <w:webHidden/>
+              </w:rPr>
+              <w:fldChar w:fldCharType="end"/>
+            </w:r>
+          </w:hyperlink>
+        </w:p>
+        <w:p>
+          <w:pPr>
+            <w:pStyle w:val="TOC3"/>
+            <w:tabs>
+              <w:tab w:val="right" w:leader="dot" w:pos="9350"/>
+            </w:tabs>
+            <w:rPr>
+              <w:rFonts w:eastAsiaTheme="minorEastAsia"/>
+              <w:noProof/>
+            </w:rPr>
+          </w:pPr>
+          <w:hyperlink w:anchor="_Toc67063913" w:history="1">
+            <w:r>
+              <w:rPr>
+                <w:rStyle w:val="Hyperlink"/>
+                <w:noProof/>
+              </w:rPr>
+              <w:t>Events</w:t>
+            </w:r>
+            <w:r>
+              <w:rPr>
+                <w:noProof/>
+                <w:webHidden/>
+              </w:rPr>
+              <w:tab/>
+            </w:r>
+            <w:r>
+              <w:rPr>
+                <w:noProof/>
+                <w:webHidden/>
+              </w:rPr>
+              <w:fldChar w:fldCharType="begin"/>
+            </w:r>
+            <w:r>
+              <w:rPr>
+                <w:noProof/>
+                <w:webHidden/>
+              </w:rPr>
+              <w:instrText xml:space="preserve"> PAGEREF _Toc67063913 \h </w:instrText>
+            </w:r>
+            <w:r>
+              <w:rPr>
+                <w:noProof/>
+                <w:webHidden/>
+              </w:rPr>
+            </w:r>
+            <w:r>
+              <w:rPr>
+                <w:noProof/>
+                <w:webHidden/>
+              </w:rPr>
+              <w:fldChar w:fldCharType="separate"/>
+            </w:r>
+            <w:r>
+              <w:rPr>
+                <w:noProof/>
+                <w:webHidden/>
+              </w:rPr>
+              <w:t>5</w:t>
+            </w:r>
+            <w:r>
+              <w:rPr>
+                <w:noProof/>
+                <w:webHidden/>
+              </w:rPr>
+              <w:fldChar w:fldCharType="end"/>
+            </w:r>
+          </w:hyperlink>
+        </w:p>
+        <w:p>
+          <w:pPr>
+            <w:pStyle w:val="TOC1"/>
+            <w:tabs>
+              <w:tab w:val="left" w:pos="440"/>
+              <w:tab w:val="right" w:leader="dot" w:pos="9350"/>
+            </w:tabs>
+            <w:rPr>
+              <w:rFonts w:eastAsiaTheme="minorEastAsia"/>
+              <w:noProof/>
+            </w:rPr>
+          </w:pPr>
+          <w:hyperlink w:anchor="_Toc67063914" w:history="1">
+            <w:r>
+              <w:rPr>
+                <w:rStyle w:val="Hyperlink"/>
+                <w:noProof/>
+              </w:rPr>
+              <w:t>3.</w:t>
+            </w:r>
+            <w:r>
+              <w:rPr>
+                <w:rFonts w:eastAsiaTheme="minorEastAsia"/>
+                <w:noProof/>
+              </w:rPr>
+              <w:tab/>
+            </w:r>
+            <w:r>
+              <w:rPr>
+                <w:rStyle w:val="Hyperlink"/>
+                <w:noProof/>
+              </w:rPr>
+              <w:t>Entity Diagram</w:t>
+            </w:r>
+            <w:r>
+              <w:rPr>
+                <w:noProof/>
+                <w:webHidden/>
+              </w:rPr>
+              <w:tab/>
+            </w:r>
+            <w:r>
+              <w:rPr>
+                <w:noProof/>
+                <w:webHidden/>
+              </w:rPr>
+              <w:fldChar w:fldCharType="begin"/>
+            </w:r>
+            <w:r>
+              <w:rPr>
+                <w:noProof/>
+                <w:webHidden/>
+              </w:rPr>
+              <w:instrText xml:space="preserve"> PAGEREF _Toc67063914 \h </w:instrText>
+            </w:r>
+            <w:r>
+              <w:rPr>
+                <w:noProof/>
+                <w:webHidden/>
+              </w:rPr>
+            </w:r>
+            <w:r>
+              <w:rPr>
+                <w:noProof/>
+                <w:webHidden/>
+              </w:rPr>
+              <w:fldChar w:fldCharType="separate"/>
+            </w:r>
+            <w:r>
+              <w:rPr>
+                <w:noProof/>
+                <w:webHidden/>
+              </w:rPr>
+              <w:t>5</w:t>
+            </w:r>
+            <w:r>
+              <w:rPr>
+                <w:noProof/>
+                <w:webHidden/>
+              </w:rPr>
+              <w:fldChar w:fldCharType="end"/>
+            </w:r>
+          </w:hyperlink>
+        </w:p>
+        <w:p>
+          <w:pPr>
+            <w:pStyle w:val="TOC1"/>
+            <w:tabs>
+              <w:tab w:val="left" w:pos="440"/>
+              <w:tab w:val="right" w:leader="dot" w:pos="9350"/>
+            </w:tabs>
+            <w:rPr>
+              <w:rFonts w:eastAsiaTheme="minorEastAsia"/>
+              <w:noProof/>
+            </w:rPr>
+          </w:pPr>
+          <w:hyperlink w:anchor="_Toc67063915" w:history="1">
+            <w:r>
+              <w:rPr>
+                <w:rStyle w:val="Hyperlink"/>
+                <w:noProof/>
+              </w:rPr>
+              <w:t>4.</w:t>
+            </w:r>
+            <w:r>
+              <w:rPr>
+                <w:rFonts w:eastAsiaTheme="minorEastAsia"/>
+                <w:noProof/>
+              </w:rPr>
+              <w:tab/>
+            </w:r>
+            <w:r>
+              <w:rPr>
+                <w:rStyle w:val="Hyperlink"/>
+                <w:noProof/>
+              </w:rPr>
+              <w:t>Class Diagrams</w:t>
+            </w:r>
+            <w:r>
+              <w:rPr>
+                <w:noProof/>
+                <w:webHidden/>
+              </w:rPr>
+              <w:tab/>
+            </w:r>
+            <w:r>
+              <w:rPr>
+                <w:noProof/>
+                <w:webHidden/>
+              </w:rPr>
+              <w:fldChar w:fldCharType="begin"/>
+            </w:r>
+            <w:r>
+              <w:rPr>
+                <w:noProof/>
+                <w:webHidden/>
+              </w:rPr>
+              <w:instrText xml:space="preserve"> PAGEREF _Toc67063915 \h </w:instrText>
+            </w:r>
+            <w:r>
+              <w:rPr>
+                <w:noProof/>
+                <w:webHidden/>
+              </w:rPr>
+            </w:r>
+            <w:r>
+              <w:rPr>
+                <w:noProof/>
+                <w:webHidden/>
+              </w:rPr>
+              <w:fldChar w:fldCharType="separate"/>
+            </w:r>
+            <w:r>
+              <w:rPr>
+                <w:noProof/>
+                <w:webHidden/>
+              </w:rPr>
+              <w:t>6</w:t>
+            </w:r>
+            <w:r>
+              <w:rPr>
+                <w:noProof/>
+                <w:webHidden/>
+              </w:rPr>
+              <w:fldChar w:fldCharType="end"/>
+            </w:r>
+          </w:hyperlink>
+        </w:p>
+        <w:p>
+          <w:pPr>
+            <w:pStyle w:val="TOC1"/>
+            <w:tabs>
+              <w:tab w:val="left" w:pos="440"/>
+              <w:tab w:val="right" w:leader="dot" w:pos="9350"/>
+            </w:tabs>
+            <w:rPr>
+              <w:rFonts w:eastAsiaTheme="minorEastAsia"/>
+              <w:noProof/>
+            </w:rPr>
+          </w:pPr>
+          <w:hyperlink w:anchor="_Toc67063916" w:history="1">
+            <w:r>
+              <w:rPr>
+                <w:rStyle w:val="Hyperlink"/>
+                <w:noProof/>
+              </w:rPr>
+              <w:t>5.</w:t>
+            </w:r>
+            <w:r>
+              <w:rPr>
+                <w:rFonts w:eastAsiaTheme="minorEastAsia"/>
+                <w:noProof/>
+              </w:rPr>
+              <w:tab/>
+            </w:r>
+            <w:r>
+              <w:rPr>
+                <w:rStyle w:val="Hyperlink"/>
+                <w:noProof/>
+              </w:rPr>
+              <w:t>Sequence Diagrams</w:t>
+            </w:r>
+            <w:r>
+              <w:rPr>
+                <w:noProof/>
+                <w:webHidden/>
+              </w:rPr>
+              <w:tab/>
+            </w:r>
+            <w:r>
+              <w:rPr>
+                <w:noProof/>
+                <w:webHidden/>
+              </w:rPr>
+              <w:fldChar w:fldCharType="begin"/>
+            </w:r>
+            <w:r>
+              <w:rPr>
+                <w:noProof/>
+                <w:webHidden/>
+              </w:rPr>
+              <w:instrText xml:space="preserve"> PAGEREF _Toc67063916 \h </w:instrText>
+            </w:r>
+            <w:r>
+              <w:rPr>
+                <w:noProof/>
+                <w:webHidden/>
+              </w:rPr>
+            </w:r>
+            <w:r>
+              <w:rPr>
+                <w:noProof/>
+                <w:webHidden/>
+              </w:rPr>
+              <w:fldChar w:fldCharType="separate"/>
+            </w:r>
+            <w:r>
+              <w:rPr>
+                <w:noProof/>
+                <w:webHidden/>
+              </w:rPr>
+              <w:t>8</w:t>
             </w:r>
             <w:r>
               <w:rPr>
@@ -1177,7 +1643,7 @@
           <w:numId w:val="1"/>
         </w:numPr>
       </w:pPr>
-      <w:bookmarkStart w:id="0" w:name="_Toc67004949"/>
+      <w:bookmarkStart w:id="0" w:name="_Toc67063904"/>
       <w:r>
         <w:lastRenderedPageBreak/>
         <w:t>Overview</w:t>
@@ -1234,7 +1700,7 @@
       <w:pPr>
         <w:pStyle w:val="Heading2"/>
       </w:pPr>
-      <w:bookmarkStart w:id="1" w:name="_Toc67004950"/>
+      <w:bookmarkStart w:id="1" w:name="_Toc67063905"/>
       <w:r>
         <w:t>Document Scope and Purpose</w:t>
       </w:r>
@@ -1242,38 +1708,14 @@
     </w:p>
     <w:p>
       <w:r>
-        <w:t xml:space="preserve">This document provides a description of the technical design for </w:t>
-      </w:r>
-      <w:r>
-        <w:t>Call For Service - API</w:t>
-      </w:r>
-      <w:r>
-        <w:t>. This document’s primary purpose is to describe the</w:t>
-      </w:r>
-      <w:r>
-        <w:t xml:space="preserve"> </w:t>
-      </w:r>
-      <w:r>
-        <w:t>technical vision for how business requirements will be realized. This document provides</w:t>
-      </w:r>
-      <w:r>
-        <w:t xml:space="preserve"> </w:t>
-      </w:r>
-      <w:r>
-        <w:t>an architectural overview of the system to depict different aspects of the system. This</w:t>
-      </w:r>
-      <w:r>
-        <w:t xml:space="preserve"> </w:t>
-      </w:r>
-      <w:r>
-        <w:t>document also functions as a foundational reference point for developers.</w:t>
+        <w:t>This document provides a description of the technical design for Call For Service - API. This document’s primary purpose is to describe the technical vision for how business requirements will be realized. This document provides an architectural overview of the system to depict different aspects of the system. This document also functions as a foundational reference point for developers.</w:t>
       </w:r>
     </w:p>
     <w:p>
       <w:pPr>
         <w:pStyle w:val="Heading2"/>
       </w:pPr>
-      <w:bookmarkStart w:id="2" w:name="_Toc67004951"/>
+      <w:bookmarkStart w:id="2" w:name="_Toc67063906"/>
       <w:r>
         <w:t>Acronyms / Abbreviations</w:t>
       </w:r>
@@ -1386,7 +1828,7 @@
       <w:pPr>
         <w:pStyle w:val="Heading2"/>
       </w:pPr>
-      <w:bookmarkStart w:id="3" w:name="_Toc67004952"/>
+      <w:bookmarkStart w:id="3" w:name="_Toc67063907"/>
       <w:r>
         <w:t>System Environment</w:t>
       </w:r>
@@ -1461,7 +1903,7 @@
       <w:pPr>
         <w:pStyle w:val="Heading2"/>
       </w:pPr>
-      <w:bookmarkStart w:id="4" w:name="_Toc67004953"/>
+      <w:bookmarkStart w:id="4" w:name="_Toc67063908"/>
       <w:r>
         <w:t>Architecture Design</w:t>
       </w:r>
@@ -1475,31 +1917,7 @@
         <w:t xml:space="preserve">e. </w:t>
       </w:r>
       <w:r>
-        <w:t>A principal advantage to this design is the relative</w:t>
-      </w:r>
-      <w:r>
-        <w:t xml:space="preserve"> </w:t>
-      </w:r>
-      <w:r>
-        <w:t>stability of the components as seen by the applications developer. Implementations may</w:t>
-      </w:r>
-      <w:r>
-        <w:t xml:space="preserve"> </w:t>
-      </w:r>
-      <w:r>
-        <w:t>change considerably to enhance the performance or in response to changes in the</w:t>
-      </w:r>
-      <w:r>
-        <w:t xml:space="preserve"> </w:t>
-      </w:r>
-      <w:r>
-        <w:t>architecture. These changes are less likely to cause major impact to the applications’</w:t>
-      </w:r>
-      <w:r>
-        <w:t xml:space="preserve"> </w:t>
-      </w:r>
-      <w:r>
-        <w:t>programs.</w:t>
+        <w:t>A principal advantage to this design is the relative stability of the components as seen by the applications developer. Implementations may change considerably to enhance the performance or in response to changes in the architecture. These changes are less likely to cause major impact to the applications’ programs.</w:t>
       </w:r>
     </w:p>
     <w:p>
@@ -1572,7 +1990,7 @@
       <w:pPr>
         <w:pStyle w:val="Heading2"/>
       </w:pPr>
-      <w:bookmarkStart w:id="5" w:name="_Toc67004954"/>
+      <w:bookmarkStart w:id="5" w:name="_Toc67063909"/>
       <w:r>
         <w:lastRenderedPageBreak/>
         <w:t>High-level View</w:t>
@@ -1635,13 +2053,688 @@
           <w:numId w:val="1"/>
         </w:numPr>
       </w:pPr>
-      <w:bookmarkStart w:id="6" w:name="_Toc67004955"/>
+      <w:bookmarkStart w:id="6" w:name="_Toc67063910"/>
       <w:r>
         <w:t>Modules</w:t>
       </w:r>
       <w:bookmarkEnd w:id="6"/>
     </w:p>
-    <w:p/>
+    <w:p>
+      <w:pPr>
+        <w:pStyle w:val="Heading2"/>
+      </w:pPr>
+      <w:bookmarkStart w:id="7" w:name="_Toc67063911"/>
+      <w:r>
+        <w:t>Identity Service</w:t>
+      </w:r>
+      <w:bookmarkEnd w:id="7"/>
+    </w:p>
+    <w:p>
+      <w:r>
+        <w:t>Provide a common way to authenticate requests to CFS API Service, as well as future applications.</w:t>
+      </w:r>
+    </w:p>
+    <w:p>
+      <w:pPr>
+        <w:pStyle w:val="Heading2"/>
+      </w:pPr>
+      <w:bookmarkStart w:id="8" w:name="_Toc67063912"/>
+      <w:r>
+        <w:t>API Service</w:t>
+      </w:r>
+      <w:bookmarkEnd w:id="8"/>
+    </w:p>
+    <w:p>
+      <w:pPr>
+        <w:pStyle w:val="Heading3"/>
+      </w:pPr>
+      <w:bookmarkStart w:id="9" w:name="_Toc67063913"/>
+      <w:r>
+        <w:t>Events</w:t>
+      </w:r>
+      <w:bookmarkEnd w:id="9"/>
+    </w:p>
+    <w:p>
+      <w:r>
+        <w:t>Events management</w:t>
+      </w:r>
+      <w:r>
+        <w:t>.</w:t>
+      </w:r>
+      <w:r>
+        <w:t xml:space="preserve"> </w:t>
+      </w:r>
+      <w:r>
+        <w:t>U</w:t>
+      </w:r>
+      <w:r>
+        <w:t>ser can</w:t>
+      </w:r>
+      <w:r>
+        <w:t xml:space="preserve"> create</w:t>
+      </w:r>
+      <w:r>
+        <w:t xml:space="preserve"> and view events based on assigned agency.</w:t>
+      </w:r>
+    </w:p>
+    <w:p>
+      <w:pPr>
+        <w:pStyle w:val="Heading1"/>
+        <w:numPr>
+          <w:ilvl w:val="0"/>
+          <w:numId w:val="1"/>
+        </w:numPr>
+      </w:pPr>
+      <w:bookmarkStart w:id="10" w:name="_Toc67063914"/>
+      <w:r>
+        <w:t>Entity Diagram</w:t>
+      </w:r>
+      <w:bookmarkEnd w:id="10"/>
+    </w:p>
+    <w:p>
+      <w:r>
+        <w:rPr>
+          <w:noProof/>
+        </w:rPr>
+        <w:drawing>
+          <wp:inline distT="0" distB="0" distL="0" distR="0" wp14:anchorId="2C2FFF08" wp14:editId="1547AD5E">
+            <wp:extent cx="5943600" cy="2673350"/>
+            <wp:effectExtent l="0" t="0" r="0" b="0"/>
+            <wp:docPr id="1" name="Picture 1" descr="Diagram&#10;&#10;Description automatically generated"/>
+            <wp:cNvGraphicFramePr>
+              <a:graphicFrameLocks xmlns:a="http://schemas.openxmlformats.org/drawingml/2006/main" noChangeAspect="1"/>
+            </wp:cNvGraphicFramePr>
+            <a:graphic xmlns:a="http://schemas.openxmlformats.org/drawingml/2006/main">
+              <a:graphicData uri="http://schemas.openxmlformats.org/drawingml/2006/picture">
+                <pic:pic xmlns:pic="http://schemas.openxmlformats.org/drawingml/2006/picture">
+                  <pic:nvPicPr>
+                    <pic:cNvPr id="1" name="Picture 1" descr="Diagram&#10;&#10;Description automatically generated"/>
+                    <pic:cNvPicPr/>
+                  </pic:nvPicPr>
+                  <pic:blipFill>
+                    <a:blip r:embed="rId7">
+                      <a:extLst>
+                        <a:ext uri="{28A0092B-C50C-407E-A947-70E740481C1C}">
+                          <a14:useLocalDpi xmlns:a14="http://schemas.microsoft.com/office/drawing/2010/main" val="0"/>
+                        </a:ext>
+                      </a:extLst>
+                    </a:blip>
+                    <a:stretch>
+                      <a:fillRect/>
+                    </a:stretch>
+                  </pic:blipFill>
+                  <pic:spPr>
+                    <a:xfrm>
+                      <a:off x="0" y="0"/>
+                      <a:ext cx="5943600" cy="2673350"/>
+                    </a:xfrm>
+                    <a:prstGeom prst="rect">
+                      <a:avLst/>
+                    </a:prstGeom>
+                  </pic:spPr>
+                </pic:pic>
+              </a:graphicData>
+            </a:graphic>
+          </wp:inline>
+        </w:drawing>
+      </w:r>
+    </w:p>
+    <w:p>
+      <w:pPr>
+        <w:pStyle w:val="Heading1"/>
+        <w:numPr>
+          <w:ilvl w:val="0"/>
+          <w:numId w:val="1"/>
+        </w:numPr>
+      </w:pPr>
+      <w:bookmarkStart w:id="11" w:name="_Toc67063915"/>
+      <w:r>
+        <w:lastRenderedPageBreak/>
+        <w:t>Class Diagram</w:t>
+      </w:r>
+      <w:r>
+        <w:t>s</w:t>
+      </w:r>
+      <w:bookmarkEnd w:id="11"/>
+    </w:p>
+    <w:p>
+      <w:pPr>
+        <w:keepNext/>
+      </w:pPr>
+      <w:r>
+        <w:rPr>
+          <w:noProof/>
+        </w:rPr>
+        <w:drawing>
+          <wp:inline distT="0" distB="0" distL="0" distR="0" wp14:anchorId="467C00E3" wp14:editId="17A08A9C">
+            <wp:extent cx="5943600" cy="4581525"/>
+            <wp:effectExtent l="0" t="0" r="0" b="9525"/>
+            <wp:docPr id="2" name="Picture 2" descr="Graphical user interface, diagram&#10;&#10;Description automatically generated"/>
+            <wp:cNvGraphicFramePr>
+              <a:graphicFrameLocks xmlns:a="http://schemas.openxmlformats.org/drawingml/2006/main" noChangeAspect="1"/>
+            </wp:cNvGraphicFramePr>
+            <a:graphic xmlns:a="http://schemas.openxmlformats.org/drawingml/2006/main">
+              <a:graphicData uri="http://schemas.openxmlformats.org/drawingml/2006/picture">
+                <pic:pic xmlns:pic="http://schemas.openxmlformats.org/drawingml/2006/picture">
+                  <pic:nvPicPr>
+                    <pic:cNvPr id="2" name="Picture 2" descr="Graphical user interface, diagram&#10;&#10;Description automatically generated"/>
+                    <pic:cNvPicPr/>
+                  </pic:nvPicPr>
+                  <pic:blipFill>
+                    <a:blip r:embed="rId8">
+                      <a:extLst>
+                        <a:ext uri="{28A0092B-C50C-407E-A947-70E740481C1C}">
+                          <a14:useLocalDpi xmlns:a14="http://schemas.microsoft.com/office/drawing/2010/main" val="0"/>
+                        </a:ext>
+                      </a:extLst>
+                    </a:blip>
+                    <a:stretch>
+                      <a:fillRect/>
+                    </a:stretch>
+                  </pic:blipFill>
+                  <pic:spPr>
+                    <a:xfrm>
+                      <a:off x="0" y="0"/>
+                      <a:ext cx="5943600" cy="4581525"/>
+                    </a:xfrm>
+                    <a:prstGeom prst="rect">
+                      <a:avLst/>
+                    </a:prstGeom>
+                  </pic:spPr>
+                </pic:pic>
+              </a:graphicData>
+            </a:graphic>
+          </wp:inline>
+        </w:drawing>
+      </w:r>
+    </w:p>
+    <w:p>
+      <w:pPr>
+        <w:pStyle w:val="Caption"/>
+        <w:jc w:val="center"/>
+      </w:pPr>
+      <w:r>
+        <w:t xml:space="preserve">Figure </w:t>
+      </w:r>
+      <w:r>
+        <w:fldChar w:fldCharType="begin"/>
+      </w:r>
+      <w:r>
+        <w:instrText xml:space="preserve"> SEQ Figure \* ARABIC </w:instrText>
+      </w:r>
+      <w:r>
+        <w:fldChar w:fldCharType="separate"/>
+      </w:r>
+      <w:r>
+        <w:rPr>
+          <w:noProof/>
+        </w:rPr>
+        <w:t>1</w:t>
+      </w:r>
+      <w:r>
+        <w:fldChar w:fldCharType="end"/>
+      </w:r>
+      <w:r>
+        <w:t xml:space="preserve"> Application tier class diagram</w:t>
+      </w:r>
+    </w:p>
+    <w:p>
+      <w:pPr>
+        <w:keepNext/>
+      </w:pPr>
+      <w:r>
+        <w:rPr>
+          <w:noProof/>
+        </w:rPr>
+        <w:lastRenderedPageBreak/>
+        <w:drawing>
+          <wp:inline distT="0" distB="0" distL="0" distR="0" wp14:anchorId="30205546" wp14:editId="1DC93AAE">
+            <wp:extent cx="5943600" cy="3987165"/>
+            <wp:effectExtent l="0" t="0" r="0" b="0"/>
+            <wp:docPr id="4" name="Picture 4" descr="Diagram&#10;&#10;Description automatically generated"/>
+            <wp:cNvGraphicFramePr>
+              <a:graphicFrameLocks xmlns:a="http://schemas.openxmlformats.org/drawingml/2006/main" noChangeAspect="1"/>
+            </wp:cNvGraphicFramePr>
+            <a:graphic xmlns:a="http://schemas.openxmlformats.org/drawingml/2006/main">
+              <a:graphicData uri="http://schemas.openxmlformats.org/drawingml/2006/picture">
+                <pic:pic xmlns:pic="http://schemas.openxmlformats.org/drawingml/2006/picture">
+                  <pic:nvPicPr>
+                    <pic:cNvPr id="4" name="Picture 4" descr="Diagram&#10;&#10;Description automatically generated"/>
+                    <pic:cNvPicPr/>
+                  </pic:nvPicPr>
+                  <pic:blipFill>
+                    <a:blip r:embed="rId9">
+                      <a:extLst>
+                        <a:ext uri="{28A0092B-C50C-407E-A947-70E740481C1C}">
+                          <a14:useLocalDpi xmlns:a14="http://schemas.microsoft.com/office/drawing/2010/main" val="0"/>
+                        </a:ext>
+                      </a:extLst>
+                    </a:blip>
+                    <a:stretch>
+                      <a:fillRect/>
+                    </a:stretch>
+                  </pic:blipFill>
+                  <pic:spPr>
+                    <a:xfrm>
+                      <a:off x="0" y="0"/>
+                      <a:ext cx="5943600" cy="3987165"/>
+                    </a:xfrm>
+                    <a:prstGeom prst="rect">
+                      <a:avLst/>
+                    </a:prstGeom>
+                  </pic:spPr>
+                </pic:pic>
+              </a:graphicData>
+            </a:graphic>
+          </wp:inline>
+        </w:drawing>
+      </w:r>
+    </w:p>
+    <w:p>
+      <w:pPr>
+        <w:pStyle w:val="Caption"/>
+        <w:jc w:val="center"/>
+      </w:pPr>
+      <w:r>
+        <w:t xml:space="preserve">Figure </w:t>
+      </w:r>
+      <w:r>
+        <w:fldChar w:fldCharType="begin"/>
+      </w:r>
+      <w:r>
+        <w:instrText xml:space="preserve"> SEQ Figure \* ARABIC </w:instrText>
+      </w:r>
+      <w:r>
+        <w:fldChar w:fldCharType="separate"/>
+      </w:r>
+      <w:r>
+        <w:rPr>
+          <w:noProof/>
+        </w:rPr>
+        <w:t>2</w:t>
+      </w:r>
+      <w:r>
+        <w:fldChar w:fldCharType="end"/>
+      </w:r>
+      <w:r>
+        <w:t xml:space="preserve"> Domain tier class diagram</w:t>
+      </w:r>
+    </w:p>
+    <w:p>
+      <w:pPr>
+        <w:keepNext/>
+      </w:pPr>
+      <w:r>
+        <w:rPr>
+          <w:noProof/>
+        </w:rPr>
+        <w:drawing>
+          <wp:inline distT="0" distB="0" distL="0" distR="0" wp14:anchorId="5FDE43EE" wp14:editId="3D4A7054">
+            <wp:extent cx="5448300" cy="3411886"/>
+            <wp:effectExtent l="0" t="0" r="0" b="0"/>
+            <wp:docPr id="5" name="Picture 5" descr="Graphical user interface, diagram&#10;&#10;Description automatically generated"/>
+            <wp:cNvGraphicFramePr>
+              <a:graphicFrameLocks xmlns:a="http://schemas.openxmlformats.org/drawingml/2006/main" noChangeAspect="1"/>
+            </wp:cNvGraphicFramePr>
+            <a:graphic xmlns:a="http://schemas.openxmlformats.org/drawingml/2006/main">
+              <a:graphicData uri="http://schemas.openxmlformats.org/drawingml/2006/picture">
+                <pic:pic xmlns:pic="http://schemas.openxmlformats.org/drawingml/2006/picture">
+                  <pic:nvPicPr>
+                    <pic:cNvPr id="5" name="Picture 5" descr="Graphical user interface, diagram&#10;&#10;Description automatically generated"/>
+                    <pic:cNvPicPr/>
+                  </pic:nvPicPr>
+                  <pic:blipFill>
+                    <a:blip r:embed="rId10">
+                      <a:extLst>
+                        <a:ext uri="{28A0092B-C50C-407E-A947-70E740481C1C}">
+                          <a14:useLocalDpi xmlns:a14="http://schemas.microsoft.com/office/drawing/2010/main" val="0"/>
+                        </a:ext>
+                      </a:extLst>
+                    </a:blip>
+                    <a:stretch>
+                      <a:fillRect/>
+                    </a:stretch>
+                  </pic:blipFill>
+                  <pic:spPr>
+                    <a:xfrm>
+                      <a:off x="0" y="0"/>
+                      <a:ext cx="5464353" cy="3421939"/>
+                    </a:xfrm>
+                    <a:prstGeom prst="rect">
+                      <a:avLst/>
+                    </a:prstGeom>
+                  </pic:spPr>
+                </pic:pic>
+              </a:graphicData>
+            </a:graphic>
+          </wp:inline>
+        </w:drawing>
+      </w:r>
+    </w:p>
+    <w:p>
+      <w:pPr>
+        <w:pStyle w:val="Caption"/>
+        <w:jc w:val="center"/>
+      </w:pPr>
+      <w:r>
+        <w:t xml:space="preserve">Figure </w:t>
+      </w:r>
+      <w:r>
+        <w:fldChar w:fldCharType="begin"/>
+      </w:r>
+      <w:r>
+        <w:instrText xml:space="preserve"> SEQ Figure \* ARABIC </w:instrText>
+      </w:r>
+      <w:r>
+        <w:fldChar w:fldCharType="separate"/>
+      </w:r>
+      <w:r>
+        <w:rPr>
+          <w:noProof/>
+        </w:rPr>
+        <w:t>3</w:t>
+      </w:r>
+      <w:r>
+        <w:fldChar w:fldCharType="end"/>
+      </w:r>
+      <w:r>
+        <w:t xml:space="preserve"> Data tier class diagram</w:t>
+      </w:r>
+    </w:p>
+    <w:p>
+      <w:pPr>
+        <w:pStyle w:val="Heading1"/>
+        <w:numPr>
+          <w:ilvl w:val="0"/>
+          <w:numId w:val="1"/>
+        </w:numPr>
+      </w:pPr>
+      <w:bookmarkStart w:id="12" w:name="_Toc67063916"/>
+      <w:r>
+        <w:lastRenderedPageBreak/>
+        <w:t>Sequence Diagrams</w:t>
+      </w:r>
+      <w:bookmarkEnd w:id="12"/>
+    </w:p>
+    <w:p>
+      <w:pPr>
+        <w:pStyle w:val="Heading2"/>
+      </w:pPr>
+      <w:r>
+        <w:t>Login</w:t>
+      </w:r>
+    </w:p>
+    <w:p>
+      <w:pPr>
+        <w:keepNext/>
+        <w:jc w:val="center"/>
+      </w:pPr>
+      <w:r>
+        <w:rPr>
+          <w:noProof/>
+        </w:rPr>
+        <w:drawing>
+          <wp:inline distT="0" distB="0" distL="0" distR="0" wp14:anchorId="1A0F22ED" wp14:editId="4FA3D00F">
+            <wp:extent cx="3801005" cy="2448267"/>
+            <wp:effectExtent l="0" t="0" r="0" b="9525"/>
+            <wp:docPr id="7" name="Picture 7" descr="Diagram&#10;&#10;Description automatically generated"/>
+            <wp:cNvGraphicFramePr>
+              <a:graphicFrameLocks xmlns:a="http://schemas.openxmlformats.org/drawingml/2006/main" noChangeAspect="1"/>
+            </wp:cNvGraphicFramePr>
+            <a:graphic xmlns:a="http://schemas.openxmlformats.org/drawingml/2006/main">
+              <a:graphicData uri="http://schemas.openxmlformats.org/drawingml/2006/picture">
+                <pic:pic xmlns:pic="http://schemas.openxmlformats.org/drawingml/2006/picture">
+                  <pic:nvPicPr>
+                    <pic:cNvPr id="7" name="Picture 7" descr="Diagram&#10;&#10;Description automatically generated"/>
+                    <pic:cNvPicPr/>
+                  </pic:nvPicPr>
+                  <pic:blipFill>
+                    <a:blip r:embed="rId11">
+                      <a:extLst>
+                        <a:ext uri="{28A0092B-C50C-407E-A947-70E740481C1C}">
+                          <a14:useLocalDpi xmlns:a14="http://schemas.microsoft.com/office/drawing/2010/main" val="0"/>
+                        </a:ext>
+                      </a:extLst>
+                    </a:blip>
+                    <a:stretch>
+                      <a:fillRect/>
+                    </a:stretch>
+                  </pic:blipFill>
+                  <pic:spPr>
+                    <a:xfrm>
+                      <a:off x="0" y="0"/>
+                      <a:ext cx="3801005" cy="2448267"/>
+                    </a:xfrm>
+                    <a:prstGeom prst="rect">
+                      <a:avLst/>
+                    </a:prstGeom>
+                  </pic:spPr>
+                </pic:pic>
+              </a:graphicData>
+            </a:graphic>
+          </wp:inline>
+        </w:drawing>
+      </w:r>
+    </w:p>
+    <w:p>
+      <w:pPr>
+        <w:pStyle w:val="Caption"/>
+        <w:jc w:val="center"/>
+      </w:pPr>
+      <w:r>
+        <w:t xml:space="preserve">Figure </w:t>
+      </w:r>
+      <w:r>
+        <w:fldChar w:fldCharType="begin"/>
+      </w:r>
+      <w:r>
+        <w:instrText xml:space="preserve"> SEQ Figure \* ARABIC </w:instrText>
+      </w:r>
+      <w:r>
+        <w:fldChar w:fldCharType="separate"/>
+      </w:r>
+      <w:r>
+        <w:rPr>
+          <w:noProof/>
+        </w:rPr>
+        <w:t>4</w:t>
+      </w:r>
+      <w:r>
+        <w:fldChar w:fldCharType="end"/>
+      </w:r>
+      <w:r>
+        <w:t xml:space="preserve"> Login sequence diagram</w:t>
+      </w:r>
+    </w:p>
+    <w:p>
+      <w:pPr>
+        <w:pStyle w:val="Heading2"/>
+      </w:pPr>
+      <w:r>
+        <w:t>Search</w:t>
+      </w:r>
+      <w:r>
+        <w:t xml:space="preserve"> event</w:t>
+      </w:r>
+    </w:p>
+    <w:p>
+      <w:pPr>
+        <w:keepNext/>
+        <w:jc w:val="center"/>
+      </w:pPr>
+      <w:r>
+        <w:rPr>
+          <w:noProof/>
+        </w:rPr>
+        <w:drawing>
+          <wp:inline distT="0" distB="0" distL="0" distR="0" wp14:anchorId="090F9512" wp14:editId="0EE74866">
+            <wp:extent cx="5201376" cy="3029373"/>
+            <wp:effectExtent l="0" t="0" r="0" b="0"/>
+            <wp:docPr id="8" name="Picture 8" descr="Diagram&#10;&#10;Description automatically generated"/>
+            <wp:cNvGraphicFramePr>
+              <a:graphicFrameLocks xmlns:a="http://schemas.openxmlformats.org/drawingml/2006/main" noChangeAspect="1"/>
+            </wp:cNvGraphicFramePr>
+            <a:graphic xmlns:a="http://schemas.openxmlformats.org/drawingml/2006/main">
+              <a:graphicData uri="http://schemas.openxmlformats.org/drawingml/2006/picture">
+                <pic:pic xmlns:pic="http://schemas.openxmlformats.org/drawingml/2006/picture">
+                  <pic:nvPicPr>
+                    <pic:cNvPr id="8" name="Picture 8" descr="Diagram&#10;&#10;Description automatically generated"/>
+                    <pic:cNvPicPr/>
+                  </pic:nvPicPr>
+                  <pic:blipFill>
+                    <a:blip r:embed="rId12">
+                      <a:extLst>
+                        <a:ext uri="{28A0092B-C50C-407E-A947-70E740481C1C}">
+                          <a14:useLocalDpi xmlns:a14="http://schemas.microsoft.com/office/drawing/2010/main" val="0"/>
+                        </a:ext>
+                      </a:extLst>
+                    </a:blip>
+                    <a:stretch>
+                      <a:fillRect/>
+                    </a:stretch>
+                  </pic:blipFill>
+                  <pic:spPr>
+                    <a:xfrm>
+                      <a:off x="0" y="0"/>
+                      <a:ext cx="5201376" cy="3029373"/>
+                    </a:xfrm>
+                    <a:prstGeom prst="rect">
+                      <a:avLst/>
+                    </a:prstGeom>
+                  </pic:spPr>
+                </pic:pic>
+              </a:graphicData>
+            </a:graphic>
+          </wp:inline>
+        </w:drawing>
+      </w:r>
+    </w:p>
+    <w:p>
+      <w:pPr>
+        <w:pStyle w:val="Caption"/>
+        <w:jc w:val="center"/>
+      </w:pPr>
+      <w:r>
+        <w:t xml:space="preserve">Figure </w:t>
+      </w:r>
+      <w:r>
+        <w:fldChar w:fldCharType="begin"/>
+      </w:r>
+      <w:r>
+        <w:instrText xml:space="preserve"> SEQ Figure \* ARABIC </w:instrText>
+      </w:r>
+      <w:r>
+        <w:fldChar w:fldCharType="separate"/>
+      </w:r>
+      <w:r>
+        <w:rPr>
+          <w:noProof/>
+        </w:rPr>
+        <w:t>5</w:t>
+      </w:r>
+      <w:r>
+        <w:fldChar w:fldCharType="end"/>
+      </w:r>
+      <w:r>
+        <w:t xml:space="preserve"> Search event sequence diagram</w:t>
+      </w:r>
+    </w:p>
+    <w:p>
+      <w:pPr>
+        <w:pStyle w:val="Heading2"/>
+      </w:pPr>
+      <w:r>
+        <w:lastRenderedPageBreak/>
+        <w:t xml:space="preserve">Create </w:t>
+      </w:r>
+      <w:proofErr w:type="gramStart"/>
+      <w:r>
+        <w:t>event</w:t>
+      </w:r>
+      <w:proofErr w:type="gramEnd"/>
+    </w:p>
+    <w:p>
+      <w:pPr>
+        <w:keepNext/>
+        <w:jc w:val="center"/>
+      </w:pPr>
+      <w:r>
+        <w:rPr>
+          <w:noProof/>
+        </w:rPr>
+        <w:drawing>
+          <wp:inline distT="0" distB="0" distL="0" distR="0" wp14:anchorId="39AE8717" wp14:editId="6D6BA789">
+            <wp:extent cx="5106113" cy="3067478"/>
+            <wp:effectExtent l="0" t="0" r="0" b="0"/>
+            <wp:docPr id="9" name="Picture 9" descr="Diagram&#10;&#10;Description automatically generated"/>
+            <wp:cNvGraphicFramePr>
+              <a:graphicFrameLocks xmlns:a="http://schemas.openxmlformats.org/drawingml/2006/main" noChangeAspect="1"/>
+            </wp:cNvGraphicFramePr>
+            <a:graphic xmlns:a="http://schemas.openxmlformats.org/drawingml/2006/main">
+              <a:graphicData uri="http://schemas.openxmlformats.org/drawingml/2006/picture">
+                <pic:pic xmlns:pic="http://schemas.openxmlformats.org/drawingml/2006/picture">
+                  <pic:nvPicPr>
+                    <pic:cNvPr id="9" name="Picture 9" descr="Diagram&#10;&#10;Description automatically generated"/>
+                    <pic:cNvPicPr/>
+                  </pic:nvPicPr>
+                  <pic:blipFill>
+                    <a:blip r:embed="rId13">
+                      <a:extLst>
+                        <a:ext uri="{28A0092B-C50C-407E-A947-70E740481C1C}">
+                          <a14:useLocalDpi xmlns:a14="http://schemas.microsoft.com/office/drawing/2010/main" val="0"/>
+                        </a:ext>
+                      </a:extLst>
+                    </a:blip>
+                    <a:stretch>
+                      <a:fillRect/>
+                    </a:stretch>
+                  </pic:blipFill>
+                  <pic:spPr>
+                    <a:xfrm>
+                      <a:off x="0" y="0"/>
+                      <a:ext cx="5106113" cy="3067478"/>
+                    </a:xfrm>
+                    <a:prstGeom prst="rect">
+                      <a:avLst/>
+                    </a:prstGeom>
+                  </pic:spPr>
+                </pic:pic>
+              </a:graphicData>
+            </a:graphic>
+          </wp:inline>
+        </w:drawing>
+      </w:r>
+    </w:p>
+    <w:p>
+      <w:pPr>
+        <w:pStyle w:val="Caption"/>
+        <w:jc w:val="center"/>
+      </w:pPr>
+      <w:r>
+        <w:t xml:space="preserve">Figure </w:t>
+      </w:r>
+      <w:r>
+        <w:fldChar w:fldCharType="begin"/>
+      </w:r>
+      <w:r>
+        <w:instrText xml:space="preserve"> SEQ Figure \* ARABIC </w:instrText>
+      </w:r>
+      <w:r>
+        <w:fldChar w:fldCharType="separate"/>
+      </w:r>
+      <w:r>
+        <w:rPr>
+          <w:noProof/>
+        </w:rPr>
+        <w:t>6</w:t>
+      </w:r>
+      <w:r>
+        <w:fldChar w:fldCharType="end"/>
+      </w:r>
+      <w:r>
+        <w:t xml:space="preserve"> Create event sequence diagram</w:t>
+      </w:r>
+    </w:p>
     <w:sectPr>
       <w:pgSz w:w="12240" w:h="15840"/>
       <w:pgMar w:top="1440" w:right="1440" w:bottom="1440" w:left="1440" w:header="720" w:footer="720" w:gutter="0"/>
@@ -1770,7 +2863,7 @@
   <w:abstractNum w:abstractNumId="1" w15:restartNumberingAfterBreak="0">
     <w:nsid w:val="10652E87"/>
     <w:multiLevelType w:val="hybridMultilevel"/>
-    <w:tmpl w:val="30F81394"/>
+    <w:tmpl w:val="47D884A0"/>
     <w:lvl w:ilvl="0" w:tplc="0409000F">
       <w:start w:val="1"/>
       <w:numFmt w:val="decimal"/>
@@ -1857,6 +2950,92 @@
     </w:lvl>
   </w:abstractNum>
   <w:abstractNum w:abstractNumId="2" w15:restartNumberingAfterBreak="0">
+    <w:nsid w:val="1ECE02C8"/>
+    <w:multiLevelType w:val="multilevel"/>
+    <w:tmpl w:val="0409001F"/>
+    <w:lvl w:ilvl="0">
+      <w:start w:val="1"/>
+      <w:numFmt w:val="decimal"/>
+      <w:lvlText w:val="%1."/>
+      <w:lvlJc w:val="left"/>
+      <w:pPr>
+        <w:ind w:left="360" w:hanging="360"/>
+      </w:pPr>
+    </w:lvl>
+    <w:lvl w:ilvl="1">
+      <w:start w:val="1"/>
+      <w:numFmt w:val="decimal"/>
+      <w:lvlText w:val="%1.%2."/>
+      <w:lvlJc w:val="left"/>
+      <w:pPr>
+        <w:ind w:left="792" w:hanging="432"/>
+      </w:pPr>
+    </w:lvl>
+    <w:lvl w:ilvl="2">
+      <w:start w:val="1"/>
+      <w:numFmt w:val="decimal"/>
+      <w:lvlText w:val="%1.%2.%3."/>
+      <w:lvlJc w:val="left"/>
+      <w:pPr>
+        <w:ind w:left="1224" w:hanging="504"/>
+      </w:pPr>
+    </w:lvl>
+    <w:lvl w:ilvl="3">
+      <w:start w:val="1"/>
+      <w:numFmt w:val="decimal"/>
+      <w:lvlText w:val="%1.%2.%3.%4."/>
+      <w:lvlJc w:val="left"/>
+      <w:pPr>
+        <w:ind w:left="1728" w:hanging="648"/>
+      </w:pPr>
+    </w:lvl>
+    <w:lvl w:ilvl="4">
+      <w:start w:val="1"/>
+      <w:numFmt w:val="decimal"/>
+      <w:lvlText w:val="%1.%2.%3.%4.%5."/>
+      <w:lvlJc w:val="left"/>
+      <w:pPr>
+        <w:ind w:left="2232" w:hanging="792"/>
+      </w:pPr>
+    </w:lvl>
+    <w:lvl w:ilvl="5">
+      <w:start w:val="1"/>
+      <w:numFmt w:val="decimal"/>
+      <w:lvlText w:val="%1.%2.%3.%4.%5.%6."/>
+      <w:lvlJc w:val="left"/>
+      <w:pPr>
+        <w:ind w:left="2736" w:hanging="936"/>
+      </w:pPr>
+    </w:lvl>
+    <w:lvl w:ilvl="6">
+      <w:start w:val="1"/>
+      <w:numFmt w:val="decimal"/>
+      <w:lvlText w:val="%1.%2.%3.%4.%5.%6.%7."/>
+      <w:lvlJc w:val="left"/>
+      <w:pPr>
+        <w:ind w:left="3240" w:hanging="1080"/>
+      </w:pPr>
+    </w:lvl>
+    <w:lvl w:ilvl="7">
+      <w:start w:val="1"/>
+      <w:numFmt w:val="decimal"/>
+      <w:lvlText w:val="%1.%2.%3.%4.%5.%6.%7.%8."/>
+      <w:lvlJc w:val="left"/>
+      <w:pPr>
+        <w:ind w:left="3744" w:hanging="1224"/>
+      </w:pPr>
+    </w:lvl>
+    <w:lvl w:ilvl="8">
+      <w:start w:val="1"/>
+      <w:numFmt w:val="decimal"/>
+      <w:lvlText w:val="%1.%2.%3.%4.%5.%6.%7.%8.%9."/>
+      <w:lvlJc w:val="left"/>
+      <w:pPr>
+        <w:ind w:left="4320" w:hanging="1440"/>
+      </w:pPr>
+    </w:lvl>
+  </w:abstractNum>
+  <w:abstractNum w:abstractNumId="3" w15:restartNumberingAfterBreak="0">
     <w:nsid w:val="393A2D8E"/>
     <w:multiLevelType w:val="hybridMultilevel"/>
     <w:tmpl w:val="BE4AAE8C"/>
@@ -1973,10 +3152,13 @@
     <w:abstractNumId w:val="1"/>
   </w:num>
   <w:num w:numId="2">
-    <w:abstractNumId w:val="2"/>
+    <w:abstractNumId w:val="3"/>
   </w:num>
   <w:num w:numId="3">
     <w:abstractNumId w:val="0"/>
+  </w:num>
+  <w:num w:numId="4">
+    <w:abstractNumId w:val="2"/>
   </w:num>
 </w:numbering>
 </file>
@@ -2104,6 +3286,7 @@
     <w:lsdException w:name="HTML Sample" w:semiHidden="1" w:unhideWhenUsed="1"/>
     <w:lsdException w:name="HTML Typewriter" w:semiHidden="1" w:unhideWhenUsed="1"/>
     <w:lsdException w:name="HTML Variable" w:semiHidden="1" w:unhideWhenUsed="1"/>
+    <w:lsdException w:name="Normal Table" w:semiHidden="1" w:unhideWhenUsed="1"/>
     <w:lsdException w:name="annotation subject" w:semiHidden="1" w:unhideWhenUsed="1"/>
     <w:lsdException w:name="No List" w:semiHidden="1" w:unhideWhenUsed="1"/>
     <w:lsdException w:name="Outline List 1" w:semiHidden="1" w:unhideWhenUsed="1"/>
@@ -2150,8 +3333,10 @@
     <w:lsdException w:name="Table Subtle 2" w:semiHidden="1" w:unhideWhenUsed="1"/>
     <w:lsdException w:name="Table Web 1" w:semiHidden="1" w:unhideWhenUsed="1"/>
     <w:lsdException w:name="Table Web 2" w:semiHidden="1" w:unhideWhenUsed="1"/>
+    <w:lsdException w:name="Table Web 3" w:semiHidden="1" w:unhideWhenUsed="1"/>
     <w:lsdException w:name="Balloon Text" w:semiHidden="1" w:unhideWhenUsed="1"/>
     <w:lsdException w:name="Table Grid" w:uiPriority="39"/>
+    <w:lsdException w:name="Table Theme" w:semiHidden="1" w:unhideWhenUsed="1"/>
     <w:lsdException w:name="Placeholder Text" w:semiHidden="1"/>
     <w:lsdException w:name="No Spacing" w:uiPriority="1" w:qFormat="1"/>
     <w:lsdException w:name="Light Shading" w:uiPriority="60"/>
@@ -2418,6 +3603,50 @@
       <w:color w:val="2F5496" w:themeColor="accent1" w:themeShade="BF"/>
       <w:sz w:val="26"/>
       <w:szCs w:val="26"/>
+    </w:rPr>
+  </w:style>
+  <w:style w:type="paragraph" w:styleId="Heading3">
+    <w:name w:val="heading 3"/>
+    <w:basedOn w:val="Normal"/>
+    <w:next w:val="Normal"/>
+    <w:link w:val="Heading3Char"/>
+    <w:uiPriority w:val="9"/>
+    <w:unhideWhenUsed/>
+    <w:qFormat/>
+    <w:rsid w:val="00CB162D"/>
+    <w:pPr>
+      <w:keepNext/>
+      <w:keepLines/>
+      <w:spacing w:before="40" w:after="0"/>
+      <w:outlineLvl w:val="2"/>
+    </w:pPr>
+    <w:rPr>
+      <w:rFonts w:asciiTheme="majorHAnsi" w:eastAsiaTheme="majorEastAsia" w:hAnsiTheme="majorHAnsi" w:cstheme="majorBidi"/>
+      <w:color w:val="1F3763" w:themeColor="accent1" w:themeShade="7F"/>
+      <w:sz w:val="24"/>
+      <w:szCs w:val="24"/>
+    </w:rPr>
+  </w:style>
+  <w:style w:type="paragraph" w:styleId="Heading4">
+    <w:name w:val="heading 4"/>
+    <w:basedOn w:val="Normal"/>
+    <w:next w:val="Normal"/>
+    <w:link w:val="Heading4Char"/>
+    <w:uiPriority w:val="9"/>
+    <w:unhideWhenUsed/>
+    <w:qFormat/>
+    <w:rsid w:val="00CB162D"/>
+    <w:pPr>
+      <w:keepNext/>
+      <w:keepLines/>
+      <w:spacing w:before="40" w:after="0"/>
+      <w:outlineLvl w:val="3"/>
+    </w:pPr>
+    <w:rPr>
+      <w:rFonts w:asciiTheme="majorHAnsi" w:eastAsiaTheme="majorEastAsia" w:hAnsiTheme="majorHAnsi" w:cstheme="majorBidi"/>
+      <w:i/>
+      <w:iCs/>
+      <w:color w:val="2F5496" w:themeColor="accent1" w:themeShade="BF"/>
     </w:rPr>
   </w:style>
   <w:style w:type="character" w:default="1" w:styleId="DefaultParagraphFont">
@@ -2918,6 +4147,64 @@
       <w:ind w:left="220"/>
     </w:pPr>
   </w:style>
+  <w:style w:type="character" w:customStyle="1" w:styleId="Heading3Char">
+    <w:name w:val="Heading 3 Char"/>
+    <w:basedOn w:val="DefaultParagraphFont"/>
+    <w:link w:val="Heading3"/>
+    <w:uiPriority w:val="9"/>
+    <w:rsid w:val="00CB162D"/>
+    <w:rPr>
+      <w:rFonts w:asciiTheme="majorHAnsi" w:eastAsiaTheme="majorEastAsia" w:hAnsiTheme="majorHAnsi" w:cstheme="majorBidi"/>
+      <w:color w:val="1F3763" w:themeColor="accent1" w:themeShade="7F"/>
+      <w:sz w:val="24"/>
+      <w:szCs w:val="24"/>
+    </w:rPr>
+  </w:style>
+  <w:style w:type="character" w:customStyle="1" w:styleId="Heading4Char">
+    <w:name w:val="Heading 4 Char"/>
+    <w:basedOn w:val="DefaultParagraphFont"/>
+    <w:link w:val="Heading4"/>
+    <w:uiPriority w:val="9"/>
+    <w:rsid w:val="00CB162D"/>
+    <w:rPr>
+      <w:rFonts w:asciiTheme="majorHAnsi" w:eastAsiaTheme="majorEastAsia" w:hAnsiTheme="majorHAnsi" w:cstheme="majorBidi"/>
+      <w:i/>
+      <w:iCs/>
+      <w:color w:val="2F5496" w:themeColor="accent1" w:themeShade="BF"/>
+    </w:rPr>
+  </w:style>
+  <w:style w:type="paragraph" w:styleId="TOC3">
+    <w:name w:val="toc 3"/>
+    <w:basedOn w:val="Normal"/>
+    <w:next w:val="Normal"/>
+    <w:autoRedefine/>
+    <w:uiPriority w:val="39"/>
+    <w:unhideWhenUsed/>
+    <w:rsid w:val="001622ED"/>
+    <w:pPr>
+      <w:spacing w:after="100"/>
+      <w:ind w:left="440"/>
+    </w:pPr>
+  </w:style>
+  <w:style w:type="paragraph" w:styleId="Caption">
+    <w:name w:val="caption"/>
+    <w:basedOn w:val="Normal"/>
+    <w:next w:val="Normal"/>
+    <w:uiPriority w:val="35"/>
+    <w:unhideWhenUsed/>
+    <w:qFormat/>
+    <w:rsid w:val="00265BF1"/>
+    <w:pPr>
+      <w:spacing w:after="200" w:line="240" w:lineRule="auto"/>
+    </w:pPr>
+    <w:rPr>
+      <w:i/>
+      <w:iCs/>
+      <w:color w:val="44546A" w:themeColor="text2"/>
+      <w:sz w:val="18"/>
+      <w:szCs w:val="18"/>
+    </w:rPr>
+  </w:style>
 </w:styles>
 </file>
 

</xml_diff>